<commit_message>
add final paper and presentation
</commit_message>
<xml_diff>
--- a/paper/Long_GridConnectedSystem_FinalProjectReport_v1.docx
+++ b/paper/Long_GridConnectedSystem_FinalProjectReport_v1.docx
@@ -1,6 +1,6 @@
 
 <file path=word/document.xml><?xml version="1.0" encoding="utf-8"?>
-<w:document xmlns:wpc="http://schemas.microsoft.com/office/word/2010/wordprocessingCanvas" xmlns:cx="http://schemas.microsoft.com/office/drawing/2014/chartex" xmlns:cx1="http://schemas.microsoft.com/office/drawing/2015/9/8/chartex" xmlns:cx2="http://schemas.microsoft.com/office/drawing/2015/10/21/chartex" xmlns:cx3="http://schemas.microsoft.com/office/drawing/2016/5/9/chartex" xmlns:cx4="http://schemas.microsoft.com/office/drawing/2016/5/10/chartex" xmlns:cx5="http://schemas.microsoft.com/office/drawing/2016/5/11/chartex" xmlns:cx6="http://schemas.microsoft.com/office/drawing/2016/5/12/chartex" xmlns:cx7="http://schemas.microsoft.com/office/drawing/2016/5/13/chartex" xmlns:cx8="http://schemas.microsoft.com/office/drawing/2016/5/14/chartex" xmlns:mc="http://schemas.openxmlformats.org/markup-compatibility/2006" xmlns:aink="http://schemas.microsoft.com/office/drawing/2016/ink" xmlns:am3d="http://schemas.microsoft.com/office/drawing/2017/model3d" xmlns:o="urn:schemas-microsoft-com:office:office" xmlns:r="http://schemas.openxmlformats.org/officeDocument/2006/relationships" xmlns:m="http://schemas.openxmlformats.org/officeDocument/2006/math" xmlns:v="urn:schemas-microsoft-com:vml" xmlns:wp14="http://schemas.microsoft.com/office/word/2010/wordprocessingDrawing" xmlns:wp="http://schemas.openxmlformats.org/drawingml/2006/wordprocessingDrawing" xmlns:w10="urn:schemas-microsoft-com:office:word" xmlns:w="http://schemas.openxmlformats.org/wordprocessingml/2006/main" xmlns:w14="http://schemas.microsoft.com/office/word/2010/wordml" xmlns:w15="http://schemas.microsoft.com/office/word/2012/wordml" xmlns:w16cid="http://schemas.microsoft.com/office/word/2016/wordml/cid" xmlns:w16se="http://schemas.microsoft.com/office/word/2015/wordml/symex" xmlns:wpg="http://schemas.microsoft.com/office/word/2010/wordprocessingGroup" xmlns:wpi="http://schemas.microsoft.com/office/word/2010/wordprocessingInk" xmlns:wne="http://schemas.microsoft.com/office/word/2006/wordml" xmlns:wps="http://schemas.microsoft.com/office/word/2010/wordprocessingShape" mc:Ignorable="w14 w15 w16se w16cid wp14">
+<w:document xmlns:wpc="http://schemas.microsoft.com/office/word/2010/wordprocessingCanvas" xmlns:cx="http://schemas.microsoft.com/office/drawing/2014/chartex" xmlns:cx1="http://schemas.microsoft.com/office/drawing/2015/9/8/chartex" xmlns:cx2="http://schemas.microsoft.com/office/drawing/2015/10/21/chartex" xmlns:cx3="http://schemas.microsoft.com/office/drawing/2016/5/9/chartex" xmlns:cx4="http://schemas.microsoft.com/office/drawing/2016/5/10/chartex" xmlns:cx5="http://schemas.microsoft.com/office/drawing/2016/5/11/chartex" xmlns:cx6="http://schemas.microsoft.com/office/drawing/2016/5/12/chartex" xmlns:cx7="http://schemas.microsoft.com/office/drawing/2016/5/13/chartex" xmlns:cx8="http://schemas.microsoft.com/office/drawing/2016/5/14/chartex" xmlns:mc="http://schemas.openxmlformats.org/markup-compatibility/2006" xmlns:aink="http://schemas.microsoft.com/office/drawing/2016/ink" xmlns:am3d="http://schemas.microsoft.com/office/drawing/2017/model3d" xmlns:o="urn:schemas-microsoft-com:office:office" xmlns:r="http://schemas.openxmlformats.org/officeDocument/2006/relationships" xmlns:m="http://schemas.openxmlformats.org/officeDocument/2006/math" xmlns:v="urn:schemas-microsoft-com:vml" xmlns:wp14="http://schemas.microsoft.com/office/word/2010/wordprocessingDrawing" xmlns:wp="http://schemas.openxmlformats.org/drawingml/2006/wordprocessingDrawing" xmlns:w10="urn:schemas-microsoft-com:office:word" xmlns:w="http://schemas.openxmlformats.org/wordprocessingml/2006/main" xmlns:w14="http://schemas.microsoft.com/office/word/2010/wordml" xmlns:w15="http://schemas.microsoft.com/office/word/2012/wordml" xmlns:w16cex="http://schemas.microsoft.com/office/word/2018/wordml/cex" xmlns:w16cid="http://schemas.microsoft.com/office/word/2016/wordml/cid" xmlns:w16="http://schemas.microsoft.com/office/word/2018/wordml" xmlns:w16se="http://schemas.microsoft.com/office/word/2015/wordml/symex" xmlns:wpg="http://schemas.microsoft.com/office/word/2010/wordprocessingGroup" xmlns:wpi="http://schemas.microsoft.com/office/word/2010/wordprocessingInk" xmlns:wne="http://schemas.microsoft.com/office/word/2006/wordml" xmlns:wps="http://schemas.microsoft.com/office/word/2010/wordprocessingShape" mc:Ignorable="w14 w15 w16se w16cid w16 w16cex wp14">
   <w:body>
     <w:p>
       <w:pPr>
@@ -178,7 +178,7 @@
         <w:pStyle w:val="Abstract"/>
       </w:pPr>
       <w:r>
-        <w:t xml:space="preserve">This paper will discuss the development of metamodels that were generated to quickly return realistic annual </w:t>
+        <w:t xml:space="preserve">This paper will discuss the development of metamodels that were generated to return realistic annual </w:t>
       </w:r>
       <w:r>
         <w:t>hourly</w:t>
@@ -190,7 +190,21 @@
         <w:t xml:space="preserve">small </w:t>
       </w:r>
       <w:r>
-        <w:t>set of building characteristics disclosed in the 2018 benchmark data for Washington, DC, USA. Traditionally the effort to use building energy modeling (BEM) to generate detailed 8,760 models that are calibrated to actual data is time</w:t>
+        <w:t>set of building characteristics disclosed in the 2018 benchmark data for Washington, DC, USA. Traditionally the effort to use building energy modeling (BEM) to generate detailed</w:t>
+      </w:r>
+      <w:r>
+        <w:t xml:space="preserve"> </w:t>
+      </w:r>
+      <w:proofErr w:type="spellStart"/>
+      <w:r>
+        <w:t>houly</w:t>
+      </w:r>
+      <w:proofErr w:type="spellEnd"/>
+      <w:r>
+        <w:t xml:space="preserve"> load profiles</w:t>
+      </w:r>
+      <w:r>
+        <w:t xml:space="preserve"> that are calibrated to actual data is time</w:t>
       </w:r>
       <w:r>
         <w:t>-</w:t>
@@ -348,7 +362,7 @@
         <w:fldChar w:fldCharType="end"/>
       </w:r>
       <w:r>
-        <w:t xml:space="preserve">. </w:t>
+        <w:t>.</w:t>
       </w:r>
     </w:p>
     <w:p>
@@ -373,7 +387,25 @@
         <w:t xml:space="preserve">level characteristics </w:t>
       </w:r>
       <w:r>
-        <w:t xml:space="preserve">were extracted for office buildings to generate surrogate models of the building load profiles. For this paper, only the public data was used; however, more granular private data would enable more accurate calibration of the metamodels as the private data includes characteristics such as </w:t>
+        <w:t xml:space="preserve">were extracted for office buildings to generate surrogate models of the building load profiles. </w:t>
+      </w:r>
+      <w:r>
+        <w:t>M</w:t>
+      </w:r>
+      <w:r>
+        <w:t xml:space="preserve">ore </w:t>
+      </w:r>
+      <w:r>
+        <w:t xml:space="preserve">detailed data are available in the SEED Platform which </w:t>
+      </w:r>
+      <w:r>
+        <w:t xml:space="preserve">would enable more accurate calibration of the metamodels </w:t>
+      </w:r>
+      <w:r>
+        <w:t xml:space="preserve">since the private </w:t>
+      </w:r>
+      <w:r>
+        <w:t xml:space="preserve">data includes characteristics such as </w:t>
       </w:r>
       <w:r>
         <w:t xml:space="preserve">the </w:t>
@@ -412,7 +444,45 @@
         <w:spacing w:after="0"/>
       </w:pPr>
       <w:r>
-        <w:t xml:space="preserve">The advantages of metamodels and using a framework to build metamodels allow researchers to easily generate new load profiles based on variables that deemed important to the selected response variables (in this case electricity consumption). If the metamodel performs similar to a fully defined building energy model, then it is </w:t>
+        <w:t>The advantag</w:t>
+      </w:r>
+      <w:r>
+        <w:t>e</w:t>
+      </w:r>
+      <w:r>
+        <w:t xml:space="preserve"> of </w:t>
+      </w:r>
+      <w:r>
+        <w:t xml:space="preserve">leveraging </w:t>
+      </w:r>
+      <w:r>
+        <w:t>metamodels</w:t>
+      </w:r>
+      <w:r>
+        <w:t xml:space="preserve"> will </w:t>
+      </w:r>
+      <w:r>
+        <w:t xml:space="preserve">allow researchers to easily generate new load profiles based on variables </w:t>
+      </w:r>
+      <w:proofErr w:type="gramStart"/>
+      <w:r>
+        <w:t xml:space="preserve">that </w:t>
+      </w:r>
+      <w:r>
+        <w:t xml:space="preserve"> are</w:t>
+      </w:r>
+      <w:proofErr w:type="gramEnd"/>
+      <w:r>
+        <w:t xml:space="preserve"> </w:t>
+      </w:r>
+      <w:r>
+        <w:t xml:space="preserve">deemed important to the selected response variables (in this case electricity consumption). If the </w:t>
+      </w:r>
+      <w:r>
+        <w:t xml:space="preserve">results of the </w:t>
+      </w:r>
+      <w:r>
+        <w:t xml:space="preserve">metamodel performs similar to a fully defined building energy model, then it is </w:t>
       </w:r>
       <w:r>
         <w:t>advantageous to leverage the metamodel due to the 1) run time of the metamodel, 2) ability to run a new metamodel based on differing building characteristics (assuming the covariates have been exposed), and 3) a</w:t>
@@ -442,10 +512,34 @@
         <w:spacing w:after="0"/>
       </w:pPr>
       <w:r>
-        <w:t xml:space="preserve">The overall goal of the research will be to determine which buildings in DC should be targeted for potential upgrades based on various metrics such as site (or source) energy use intensities over time, grid-interactive metrics, demand flexibility, and carbon emissions. </w:t>
-      </w:r>
-      <w:r>
-        <w:t xml:space="preserve">However, the first part of this analysis is “simply” the inspection of the disclosed benchmarking data, the use of BEM (specifically OpenStudio </w:t>
+        <w:t xml:space="preserve">The overall goal of </w:t>
+      </w:r>
+      <w:r>
+        <w:t>this</w:t>
+      </w:r>
+      <w:r>
+        <w:t xml:space="preserve"> research </w:t>
+      </w:r>
+      <w:r>
+        <w:t xml:space="preserve">is </w:t>
+      </w:r>
+      <w:r>
+        <w:t xml:space="preserve">to determine which buildings in DC should be targeted for potential upgrades based on various metrics such as site (or source) energy use intensities over time, grid-interactive metrics, demand flexibility, and carbon emissions. </w:t>
+      </w:r>
+      <w:r>
+        <w:t xml:space="preserve">However, the first part of this analysis is “simply” </w:t>
+      </w:r>
+      <w:r>
+        <w:t xml:space="preserve">to inspect the </w:t>
+      </w:r>
+      <w:r>
+        <w:t xml:space="preserve">disclosed benchmarking data, </w:t>
+      </w:r>
+      <w:r>
+        <w:t xml:space="preserve">use building energy modeling </w:t>
+      </w:r>
+      <w:r>
+        <w:t xml:space="preserve">(specifically OpenStudio </w:t>
       </w:r>
       <w:r>
         <w:fldChar w:fldCharType="begin" w:fldLock="1"/>
@@ -487,7 +581,19 @@
         <w:fldChar w:fldCharType="end"/>
       </w:r>
       <w:r>
-        <w:t xml:space="preserve">) to fill out a large parameter space, the regression of the BEM results into metamodels using the Metamodeling Framework </w:t>
+        <w:t>) to fill out a large parameter space</w:t>
+      </w:r>
+      <w:r>
+        <w:t xml:space="preserve"> of models</w:t>
+      </w:r>
+      <w:r>
+        <w:t xml:space="preserve">, </w:t>
+      </w:r>
+      <w:r>
+        <w:t>regress</w:t>
+      </w:r>
+      <w:r>
+        <w:t xml:space="preserve"> the BEM results into metamodels using the Metamodeling Framework </w:t>
       </w:r>
       <w:r>
         <w:fldChar w:fldCharType="begin" w:fldLock="1"/>
@@ -508,7 +614,25 @@
         <w:fldChar w:fldCharType="end"/>
       </w:r>
       <w:r>
-        <w:t xml:space="preserve">, calibration of metamodels to reported benchmarking disclosure data, and the demonstration of building load aggregation. The second part of this research will be the use of the developed </w:t>
+        <w:t xml:space="preserve">, </w:t>
+      </w:r>
+      <w:r>
+        <w:t>calibrate the</w:t>
+      </w:r>
+      <w:r>
+        <w:t xml:space="preserve"> metamodels to </w:t>
+      </w:r>
+      <w:r>
+        <w:t xml:space="preserve">the </w:t>
+      </w:r>
+      <w:r>
+        <w:t>reported benchmarking disclosure data, and demonstrat</w:t>
+      </w:r>
+      <w:r>
+        <w:t xml:space="preserve">e </w:t>
+      </w:r>
+      <w:r>
+        <w:t xml:space="preserve">building load aggregation. The second part of this research will be the use of the developed </w:t>
       </w:r>
       <w:r>
         <w:t>metamodel for each building</w:t>
@@ -719,7 +843,7 @@
         <w:t xml:space="preserve"> start to require more integrated connection the building(s) being analyzed</w:t>
       </w:r>
       <w:r>
-        <w:t>, however, the data sets representing commercial buildings are still statically defined</w:t>
+        <w:t>, however, the datasets representing commercial buildings are still statically defined</w:t>
       </w:r>
       <w:r>
         <w:t>. Hong</w:t>
@@ -848,7 +972,19 @@
     </w:p>
     <w:p>
       <w:r>
-        <w:t xml:space="preserve">Building energy modeling (BEM) has been the cornerstone method for calculating sub-hourly to annual metrics for the residential and commercial building domain. The results of BEM are used in the design, analysis, compliance, and control of buildings. There are, however, drawbacks to using BEM, specifically, BEM requires very detailed and a large number of inputs of the building, can be slow to run full annual simulations, can be difficult to abstract out high-level measures (e.g., changing window to wall ratios), and rarely do the models represent the intricacies of the real world (typically due to idealized schedules and performance characteristics [e.g., infiltration, ventilation, </w:t>
+        <w:t xml:space="preserve">Building energy modeling (BEM) has been the cornerstone method for calculating sub-hourly to annual metrics for the residential and commercial building domain. The results of BEM are used in the design, analysis, compliance, and control of buildings. There are, however, drawbacks to using BEM, specifically, BEM requires a large number of inputs </w:t>
+      </w:r>
+      <w:r>
+        <w:t xml:space="preserve">to represent </w:t>
+      </w:r>
+      <w:r>
+        <w:t>the building</w:t>
+      </w:r>
+      <w:r>
+        <w:t xml:space="preserve"> and </w:t>
+      </w:r>
+      <w:r>
+        <w:t xml:space="preserve">can be slow to run full annual simulations, can be difficult to abstract out high-level measures (e.g., changing window to wall ratios), and rarely do the models represent the intricacies of the real world (typically due to idealized schedules and performance characteristics [e.g., infiltration, ventilation, </w:t>
       </w:r>
       <w:proofErr w:type="spellStart"/>
       <w:r>
@@ -1066,7 +1202,13 @@
         <w:fldChar w:fldCharType="end"/>
       </w:r>
       <w:r>
-        <w:t>. This project leveraged the generation of millions</w:t>
+        <w:t xml:space="preserve">. </w:t>
+      </w:r>
+      <w:r>
+        <w:t>Autotune</w:t>
+      </w:r>
+      <w:r>
+        <w:t xml:space="preserve"> leveraged the generation of millions</w:t>
       </w:r>
       <w:r>
         <w:t xml:space="preserve"> of EnergyPlus simulations </w:t>
@@ -1074,8 +1216,16 @@
       <w:r>
         <w:t>of a large parameter space and various machine learning algorithms including linear models, support vector machines, and various types of neural networks.</w:t>
       </w:r>
-      <w:r>
-        <w:t xml:space="preserve"> It is important to note that the majority of the calibration methods use data at a higher frequency than annual data, typically monthly or hourly data. This project only had public access to annual data, therefore, it is inherently understood that the search is even more under-determined than conventional methods using sub-annual </w:t>
+    </w:p>
+    <w:p>
+      <w:r>
+        <w:t>It is important to note that the majority of the calibration methods use data at a higher frequency than annual data, typically monthly or hourly data. Th</w:t>
+      </w:r>
+      <w:r>
+        <w:t xml:space="preserve">e research presented in this paper </w:t>
+      </w:r>
+      <w:r>
+        <w:t xml:space="preserve">only had public access to annual data, therefore, it is inherently understood that the search is even more under-determined than conventional methods using sub-annual </w:t>
       </w:r>
       <w:r>
         <w:t>d</w:t>
@@ -1324,9 +1474,9 @@
         </w:rPr>
         <w:lastRenderedPageBreak/>
         <w:drawing>
-          <wp:inline distT="0" distB="0" distL="0" distR="0" wp14:anchorId="282312FD" wp14:editId="0BD12009">
-            <wp:extent cx="3004820" cy="1995959"/>
-            <wp:effectExtent l="0" t="0" r="5080" b="0"/>
+          <wp:inline distT="0" distB="0" distL="0" distR="0" wp14:anchorId="282312FD" wp14:editId="2023B07D">
+            <wp:extent cx="3004588" cy="1807546"/>
+            <wp:effectExtent l="0" t="0" r="5715" b="0"/>
             <wp:docPr id="5" name="Picture 5" descr="A screenshot of a cell phone&#10;&#10;Description automatically generated"/>
             <wp:cNvGraphicFramePr>
               <a:graphicFrameLocks xmlns:a="http://schemas.openxmlformats.org/drawingml/2006/main" noChangeAspect="1"/>
@@ -1346,13 +1496,13 @@
                         </a:ext>
                       </a:extLst>
                     </a:blip>
-                    <a:srcRect l="-1" t="2163" r="1413" b="6156"/>
+                    <a:srcRect l="-1" t="10811" r="1413" b="6156"/>
                     <a:stretch/>
                   </pic:blipFill>
                   <pic:spPr bwMode="auto">
                     <a:xfrm>
                       <a:off x="0" y="0"/>
-                      <a:ext cx="3006187" cy="1996867"/>
+                      <a:ext cx="3006187" cy="1808508"/>
                     </a:xfrm>
                     <a:prstGeom prst="rect">
                       <a:avLst/>
@@ -1406,8 +1556,10 @@
       <w:r>
         <w:t>. Histogram of building types for Washington, DC</w:t>
       </w:r>
-    </w:p>
-    <w:p/>
+      <w:r>
+        <w:t xml:space="preserve"> with more than 15 representative buildings</w:t>
+      </w:r>
+    </w:p>
     <w:p>
       <w:r>
         <w:t xml:space="preserve">As shown, multifamily housing and offices are the most common building being reported. </w:t>
@@ -1612,14 +1764,27 @@
       <w:r>
         <w:t xml:space="preserve">Table </w:t>
       </w:r>
-      <w:fldSimple w:instr=" SEQ Table \* ARABIC ">
-        <w:r>
-          <w:rPr>
-            <w:noProof/>
-          </w:rPr>
-          <w:t>1</w:t>
-        </w:r>
-      </w:fldSimple>
+      <w:r>
+        <w:fldChar w:fldCharType="begin"/>
+      </w:r>
+      <w:r>
+        <w:instrText xml:space="preserve"> SEQ Table \* ARABIC </w:instrText>
+      </w:r>
+      <w:r>
+        <w:fldChar w:fldCharType="separate"/>
+      </w:r>
+      <w:r>
+        <w:rPr>
+          <w:noProof/>
+        </w:rPr>
+        <w:t>1</w:t>
+      </w:r>
+      <w:r>
+        <w:rPr>
+          <w:noProof/>
+        </w:rPr>
+        <w:fldChar w:fldCharType="end"/>
+      </w:r>
       <w:r>
         <w:t xml:space="preserve">. </w:t>
       </w:r>
@@ -4195,37 +4360,37 @@
     </w:p>
     <w:p>
       <w:r>
+        <w:fldChar w:fldCharType="begin"/>
+      </w:r>
+      <w:r>
+        <w:instrText xml:space="preserve"> REF _Ref38828286 \h </w:instrText>
+      </w:r>
+      <w:r>
+        <w:fldChar w:fldCharType="separate"/>
+      </w:r>
+      <w:r>
+        <w:t xml:space="preserve">Table </w:t>
+      </w:r>
+      <w:r>
+        <w:rPr>
+          <w:noProof/>
+        </w:rPr>
+        <w:t>2</w:t>
+      </w:r>
+      <w:r>
+        <w:fldChar w:fldCharType="end"/>
+      </w:r>
+      <w:r>
+        <w:t xml:space="preserve"> shows the list of measures and variables selected for the DC benchmarking data.</w:t>
+      </w:r>
+    </w:p>
+    <w:p>
+      <w:pPr>
+        <w:pStyle w:val="Heading2"/>
+      </w:pPr>
+      <w:bookmarkStart w:id="4" w:name="_Ref38873789"/>
+      <w:r>
         <w:lastRenderedPageBreak/>
-        <w:fldChar w:fldCharType="begin"/>
-      </w:r>
-      <w:r>
-        <w:instrText xml:space="preserve"> REF _Ref38828286 \h </w:instrText>
-      </w:r>
-      <w:r>
-        <w:fldChar w:fldCharType="separate"/>
-      </w:r>
-      <w:r>
-        <w:t xml:space="preserve">Table </w:t>
-      </w:r>
-      <w:r>
-        <w:rPr>
-          <w:noProof/>
-        </w:rPr>
-        <w:t>2</w:t>
-      </w:r>
-      <w:r>
-        <w:fldChar w:fldCharType="end"/>
-      </w:r>
-      <w:r>
-        <w:t xml:space="preserve"> shows the list of measures and variables selected for the DC benchmarking data.</w:t>
-      </w:r>
-    </w:p>
-    <w:p>
-      <w:pPr>
-        <w:pStyle w:val="Heading2"/>
-      </w:pPr>
-      <w:bookmarkStart w:id="4" w:name="_Ref38873789"/>
-      <w:r>
         <w:t>Metamodeling</w:t>
       </w:r>
       <w:bookmarkEnd w:id="4"/>
@@ -7307,7 +7472,13 @@
     </w:tbl>
     <w:p>
       <w:r>
-        <w:t>Based on the setup of the optimization, it was determined to use a non-sorting genetic algorithm (version 2) to run the calibration</w:t>
+        <w:t xml:space="preserve">Based on the setup of the optimization, it was determined to use a non-sorting genetic algorithm </w:t>
+      </w:r>
+      <w:r>
+        <w:t>II</w:t>
+      </w:r>
+      <w:r>
+        <w:t xml:space="preserve"> to run the calibration</w:t>
       </w:r>
       <w:r>
         <w:t xml:space="preserve"> as the problem is multi-objective</w:t>
@@ -7356,7 +7527,10 @@
         <w:fldChar w:fldCharType="begin"/>
       </w:r>
       <w:r>
-        <w:instrText xml:space="preserve"> SEQ Table \* ARABIC </w:instrText>
+        <w:instrText xml:space="preserve"> </w:instrText>
+      </w:r>
+      <w:r>
+        <w:instrText xml:space="preserve">SEQ Table \* ARABIC </w:instrText>
       </w:r>
       <w:r>
         <w:fldChar w:fldCharType="separate"/>
@@ -7513,7 +7687,6 @@
                 <w:sz w:val="15"/>
                 <w:szCs w:val="16"/>
               </w:rPr>
-              <w:lastRenderedPageBreak/>
               <w:t>Lighting Power Density</w:t>
             </w:r>
           </w:p>
@@ -7592,6 +7765,7 @@
                 <w:sz w:val="15"/>
                 <w:szCs w:val="16"/>
               </w:rPr>
+              <w:lastRenderedPageBreak/>
               <w:t>Number of Stories</w:t>
             </w:r>
           </w:p>
@@ -8059,7 +8233,25 @@
         <w:t xml:space="preserve">The optimization </w:t>
       </w:r>
       <w:r>
-        <w:t>algorithm was the NSGAII algorithm with the following parameters: 6 variables, 2 objective functions, 15 population size, 30 max iterations, tournament selector initial conditions.</w:t>
+        <w:t xml:space="preserve">algorithm was the NSGAII algorithm with the following parameters: 6 variables, 2 objective functions, </w:t>
+      </w:r>
+      <w:r>
+        <w:t>250</w:t>
+      </w:r>
+      <w:r>
+        <w:t xml:space="preserve"> population size, </w:t>
+      </w:r>
+      <w:r>
+        <w:t>5</w:t>
+      </w:r>
+      <w:r>
+        <w:t xml:space="preserve">0 max iterations, </w:t>
+      </w:r>
+      <w:r>
+        <w:t xml:space="preserve">and </w:t>
+      </w:r>
+      <w:r>
+        <w:t>tournament selector initial conditions.</w:t>
       </w:r>
       <w:r>
         <w:t xml:space="preserve"> </w:t>
@@ -8214,14 +8406,27 @@
       <w:r>
         <w:t xml:space="preserve">Figure </w:t>
       </w:r>
-      <w:fldSimple w:instr=" SEQ Figure \* ARABIC ">
-        <w:r>
-          <w:rPr>
-            <w:noProof/>
-          </w:rPr>
-          <w:t>3</w:t>
-        </w:r>
-      </w:fldSimple>
+      <w:r>
+        <w:fldChar w:fldCharType="begin"/>
+      </w:r>
+      <w:r>
+        <w:instrText xml:space="preserve"> SEQ Figure \* ARABIC </w:instrText>
+      </w:r>
+      <w:r>
+        <w:fldChar w:fldCharType="separate"/>
+      </w:r>
+      <w:r>
+        <w:rPr>
+          <w:noProof/>
+        </w:rPr>
+        <w:t>3</w:t>
+      </w:r>
+      <w:r>
+        <w:rPr>
+          <w:noProof/>
+        </w:rPr>
+        <w:fldChar w:fldCharType="end"/>
+      </w:r>
       <w:bookmarkEnd w:id="8"/>
       <w:r>
         <w:t xml:space="preserve">. </w:t>
@@ -8392,18 +8597,16 @@
         <w:t xml:space="preserve">the </w:t>
       </w:r>
       <w:r>
-        <w:t xml:space="preserve">electricity and gas </w:t>
-      </w:r>
-      <w:proofErr w:type="gramStart"/>
-      <w:r>
-        <w:t>model</w:t>
-      </w:r>
-      <w:proofErr w:type="gramEnd"/>
-      <w:r>
-        <w:t xml:space="preserve"> respectively. The CVRMSE was 38.8 and 34.9 for the electricity and gas model respectively. </w:t>
-      </w:r>
-      <w:r>
-        <w:t xml:space="preserve">These values are </w:t>
+        <w:t xml:space="preserve">electricity and gas model respectively. The CVRMSE was 38.8 and 34.9 for the electricity and gas model respectively. </w:t>
+      </w:r>
+      <w:r>
+        <w:t xml:space="preserve">These values </w:t>
+      </w:r>
+      <w:r>
+        <w:t>were</w:t>
+      </w:r>
+      <w:r>
+        <w:t xml:space="preserve"> </w:t>
       </w:r>
       <w:r>
         <w:t xml:space="preserve">slightly </w:t>
@@ -8424,7 +8627,13 @@
         <w:t xml:space="preserve">E Guideline 14. </w:t>
       </w:r>
       <w:r>
-        <w:t xml:space="preserve">The persisted metamodels were around 80MB and required 0.085 seconds to load into memory. Each run of the metamodel for an entire 8,760 simulation took 0.037 seconds. This load time and run time demonstrates </w:t>
+        <w:t>The persisted metamodels were around 80</w:t>
+      </w:r>
+      <w:r>
+        <w:t xml:space="preserve"> megabytes </w:t>
+      </w:r>
+      <w:r>
+        <w:t xml:space="preserve">and required 0.085 seconds to load into memory. Each run of the metamodel for an entire 8,760 simulation took 0.037 seconds. This load time and run time demonstrates </w:t>
       </w:r>
       <w:r>
         <w:t xml:space="preserve">the clear </w:t>
@@ -8508,14 +8717,27 @@
       <w:r>
         <w:t xml:space="preserve">Figure </w:t>
       </w:r>
-      <w:fldSimple w:instr=" SEQ Figure \* ARABIC ">
-        <w:r>
-          <w:rPr>
-            <w:noProof/>
-          </w:rPr>
-          <w:t>4</w:t>
-        </w:r>
-      </w:fldSimple>
+      <w:r>
+        <w:fldChar w:fldCharType="begin"/>
+      </w:r>
+      <w:r>
+        <w:instrText xml:space="preserve"> SEQ Figure \* ARABIC </w:instrText>
+      </w:r>
+      <w:r>
+        <w:fldChar w:fldCharType="separate"/>
+      </w:r>
+      <w:r>
+        <w:rPr>
+          <w:noProof/>
+        </w:rPr>
+        <w:t>4</w:t>
+      </w:r>
+      <w:r>
+        <w:rPr>
+          <w:noProof/>
+        </w:rPr>
+        <w:fldChar w:fldCharType="end"/>
+      </w:r>
       <w:bookmarkEnd w:id="9"/>
       <w:r>
         <w:t xml:space="preserve">. </w:t>
@@ -8592,14 +8814,27 @@
         <w:lastRenderedPageBreak/>
         <w:t xml:space="preserve">Figure </w:t>
       </w:r>
-      <w:fldSimple w:instr=" SEQ Figure \* ARABIC ">
-        <w:r>
-          <w:rPr>
-            <w:noProof/>
-          </w:rPr>
-          <w:t>5</w:t>
-        </w:r>
-      </w:fldSimple>
+      <w:r>
+        <w:fldChar w:fldCharType="begin"/>
+      </w:r>
+      <w:r>
+        <w:instrText xml:space="preserve"> SEQ Figure \* ARABIC </w:instrText>
+      </w:r>
+      <w:r>
+        <w:fldChar w:fldCharType="separate"/>
+      </w:r>
+      <w:r>
+        <w:rPr>
+          <w:noProof/>
+        </w:rPr>
+        <w:t>5</w:t>
+      </w:r>
+      <w:r>
+        <w:rPr>
+          <w:noProof/>
+        </w:rPr>
+        <w:fldChar w:fldCharType="end"/>
+      </w:r>
       <w:bookmarkEnd w:id="10"/>
       <w:r>
         <w:t xml:space="preserve">. </w:t>
@@ -8801,14 +9036,27 @@
       <w:r>
         <w:t xml:space="preserve">Figure </w:t>
       </w:r>
-      <w:fldSimple w:instr=" SEQ Figure \* ARABIC ">
-        <w:r>
-          <w:rPr>
-            <w:noProof/>
-          </w:rPr>
-          <w:t>6</w:t>
-        </w:r>
-      </w:fldSimple>
+      <w:r>
+        <w:fldChar w:fldCharType="begin"/>
+      </w:r>
+      <w:r>
+        <w:instrText xml:space="preserve"> SEQ Figure \* ARABIC </w:instrText>
+      </w:r>
+      <w:r>
+        <w:fldChar w:fldCharType="separate"/>
+      </w:r>
+      <w:r>
+        <w:rPr>
+          <w:noProof/>
+        </w:rPr>
+        <w:t>6</w:t>
+      </w:r>
+      <w:r>
+        <w:rPr>
+          <w:noProof/>
+        </w:rPr>
+        <w:fldChar w:fldCharType="end"/>
+      </w:r>
       <w:bookmarkEnd w:id="11"/>
       <w:r>
         <w:t>. Results of building zero calibration</w:t>
@@ -9067,14 +9315,27 @@
       <w:r>
         <w:t xml:space="preserve">Figure </w:t>
       </w:r>
-      <w:fldSimple w:instr=" SEQ Figure \* ARABIC ">
-        <w:r>
-          <w:rPr>
-            <w:noProof/>
-          </w:rPr>
-          <w:t>7</w:t>
-        </w:r>
-      </w:fldSimple>
+      <w:r>
+        <w:fldChar w:fldCharType="begin"/>
+      </w:r>
+      <w:r>
+        <w:instrText xml:space="preserve"> SEQ Figure \* ARABIC </w:instrText>
+      </w:r>
+      <w:r>
+        <w:fldChar w:fldCharType="separate"/>
+      </w:r>
+      <w:r>
+        <w:rPr>
+          <w:noProof/>
+        </w:rPr>
+        <w:t>7</w:t>
+      </w:r>
+      <w:r>
+        <w:rPr>
+          <w:noProof/>
+        </w:rPr>
+        <w:fldChar w:fldCharType="end"/>
+      </w:r>
       <w:bookmarkEnd w:id="12"/>
       <w:r>
         <w:t>. Electricity heat maps for the 3 calibrated buildings</w:t>
@@ -9173,14 +9434,27 @@
       <w:r>
         <w:t xml:space="preserve">Table </w:t>
       </w:r>
-      <w:fldSimple w:instr=" SEQ Table \* ARABIC ">
-        <w:r>
-          <w:rPr>
-            <w:noProof/>
-          </w:rPr>
-          <w:t>5</w:t>
-        </w:r>
-      </w:fldSimple>
+      <w:r>
+        <w:fldChar w:fldCharType="begin"/>
+      </w:r>
+      <w:r>
+        <w:instrText xml:space="preserve"> SEQ Table \* ARABIC </w:instrText>
+      </w:r>
+      <w:r>
+        <w:fldChar w:fldCharType="separate"/>
+      </w:r>
+      <w:r>
+        <w:rPr>
+          <w:noProof/>
+        </w:rPr>
+        <w:t>5</w:t>
+      </w:r>
+      <w:r>
+        <w:rPr>
+          <w:noProof/>
+        </w:rPr>
+        <w:fldChar w:fldCharType="end"/>
+      </w:r>
       <w:bookmarkEnd w:id="13"/>
       <w:r>
         <w:t xml:space="preserve">. </w:t>
@@ -10209,14 +10483,27 @@
       <w:r>
         <w:t xml:space="preserve">Figure </w:t>
       </w:r>
-      <w:fldSimple w:instr=" SEQ Figure \* ARABIC ">
-        <w:r>
-          <w:rPr>
-            <w:noProof/>
-          </w:rPr>
-          <w:t>8</w:t>
-        </w:r>
-      </w:fldSimple>
+      <w:r>
+        <w:fldChar w:fldCharType="begin"/>
+      </w:r>
+      <w:r>
+        <w:instrText xml:space="preserve"> SEQ Figure \* ARABIC </w:instrText>
+      </w:r>
+      <w:r>
+        <w:fldChar w:fldCharType="separate"/>
+      </w:r>
+      <w:r>
+        <w:rPr>
+          <w:noProof/>
+        </w:rPr>
+        <w:t>8</w:t>
+      </w:r>
+      <w:r>
+        <w:rPr>
+          <w:noProof/>
+        </w:rPr>
+        <w:fldChar w:fldCharType="end"/>
+      </w:r>
       <w:bookmarkEnd w:id="14"/>
       <w:r>
         <w:t>. Aggregating multiple electricity loads</w:t>
@@ -10265,21 +10552,13 @@
         <w:t xml:space="preserve">s reported </w:t>
       </w:r>
       <w:r>
-        <w:t xml:space="preserve">most like has electric heating. </w:t>
-      </w:r>
-      <w:proofErr w:type="gramStart"/>
-      <w:r>
-        <w:t>In reality</w:t>
+        <w:t>most like has electric heating. In reality</w:t>
       </w:r>
       <w:r>
         <w:t>,</w:t>
       </w:r>
       <w:r>
-        <w:t xml:space="preserve"> the</w:t>
-      </w:r>
-      <w:proofErr w:type="gramEnd"/>
-      <w:r>
-        <w:t xml:space="preserve"> building probably has district heating; however, for the data given the prediction seems reasonable. </w:t>
+        <w:t xml:space="preserve"> the building probably has district heating; however, for the data given the prediction seems reasonable. </w:t>
       </w:r>
     </w:p>
     <w:p>
@@ -10443,10 +10722,15 @@
         <w:t xml:space="preserve"> under</w:t>
       </w:r>
       <w:r>
-        <w:t xml:space="preserve"> https://github.com/nllong/dc-metamodeling</w:t>
-      </w:r>
-      <w:r>
-        <w:t>.</w:t>
+        <w:t xml:space="preserve"> </w:t>
+      </w:r>
+      <w:r>
+        <w:rPr>
+          <w:b/>
+          <w:bCs/>
+          <w:u w:val="single"/>
+        </w:rPr>
+        <w:t>https://github.com/nllong/dc-metamodeling.</w:t>
       </w:r>
     </w:p>
     <w:p>
@@ -11352,7 +11636,7 @@
 </file>
 
 <file path=word/endnotes.xml><?xml version="1.0" encoding="utf-8"?>
-<w:endnotes xmlns:wpc="http://schemas.microsoft.com/office/word/2010/wordprocessingCanvas" xmlns:cx="http://schemas.microsoft.com/office/drawing/2014/chartex" xmlns:cx1="http://schemas.microsoft.com/office/drawing/2015/9/8/chartex" xmlns:cx2="http://schemas.microsoft.com/office/drawing/2015/10/21/chartex" xmlns:cx3="http://schemas.microsoft.com/office/drawing/2016/5/9/chartex" xmlns:cx4="http://schemas.microsoft.com/office/drawing/2016/5/10/chartex" xmlns:cx5="http://schemas.microsoft.com/office/drawing/2016/5/11/chartex" xmlns:cx6="http://schemas.microsoft.com/office/drawing/2016/5/12/chartex" xmlns:cx7="http://schemas.microsoft.com/office/drawing/2016/5/13/chartex" xmlns:cx8="http://schemas.microsoft.com/office/drawing/2016/5/14/chartex" xmlns:mc="http://schemas.openxmlformats.org/markup-compatibility/2006" xmlns:aink="http://schemas.microsoft.com/office/drawing/2016/ink" xmlns:am3d="http://schemas.microsoft.com/office/drawing/2017/model3d" xmlns:o="urn:schemas-microsoft-com:office:office" xmlns:r="http://schemas.openxmlformats.org/officeDocument/2006/relationships" xmlns:m="http://schemas.openxmlformats.org/officeDocument/2006/math" xmlns:v="urn:schemas-microsoft-com:vml" xmlns:wp14="http://schemas.microsoft.com/office/word/2010/wordprocessingDrawing" xmlns:wp="http://schemas.openxmlformats.org/drawingml/2006/wordprocessingDrawing" xmlns:w10="urn:schemas-microsoft-com:office:word" xmlns:w="http://schemas.openxmlformats.org/wordprocessingml/2006/main" xmlns:w14="http://schemas.microsoft.com/office/word/2010/wordml" xmlns:w15="http://schemas.microsoft.com/office/word/2012/wordml" xmlns:w16cid="http://schemas.microsoft.com/office/word/2016/wordml/cid" xmlns:w16se="http://schemas.microsoft.com/office/word/2015/wordml/symex" xmlns:wpg="http://schemas.microsoft.com/office/word/2010/wordprocessingGroup" xmlns:wpi="http://schemas.microsoft.com/office/word/2010/wordprocessingInk" xmlns:wne="http://schemas.microsoft.com/office/word/2006/wordml" xmlns:wps="http://schemas.microsoft.com/office/word/2010/wordprocessingShape" mc:Ignorable="w14 w15 w16se w16cid wp14">
+<w:endnotes xmlns:wpc="http://schemas.microsoft.com/office/word/2010/wordprocessingCanvas" xmlns:cx="http://schemas.microsoft.com/office/drawing/2014/chartex" xmlns:cx1="http://schemas.microsoft.com/office/drawing/2015/9/8/chartex" xmlns:cx2="http://schemas.microsoft.com/office/drawing/2015/10/21/chartex" xmlns:cx3="http://schemas.microsoft.com/office/drawing/2016/5/9/chartex" xmlns:cx4="http://schemas.microsoft.com/office/drawing/2016/5/10/chartex" xmlns:cx5="http://schemas.microsoft.com/office/drawing/2016/5/11/chartex" xmlns:cx6="http://schemas.microsoft.com/office/drawing/2016/5/12/chartex" xmlns:cx7="http://schemas.microsoft.com/office/drawing/2016/5/13/chartex" xmlns:cx8="http://schemas.microsoft.com/office/drawing/2016/5/14/chartex" xmlns:mc="http://schemas.openxmlformats.org/markup-compatibility/2006" xmlns:aink="http://schemas.microsoft.com/office/drawing/2016/ink" xmlns:am3d="http://schemas.microsoft.com/office/drawing/2017/model3d" xmlns:o="urn:schemas-microsoft-com:office:office" xmlns:r="http://schemas.openxmlformats.org/officeDocument/2006/relationships" xmlns:m="http://schemas.openxmlformats.org/officeDocument/2006/math" xmlns:v="urn:schemas-microsoft-com:vml" xmlns:wp14="http://schemas.microsoft.com/office/word/2010/wordprocessingDrawing" xmlns:wp="http://schemas.openxmlformats.org/drawingml/2006/wordprocessingDrawing" xmlns:w10="urn:schemas-microsoft-com:office:word" xmlns:w="http://schemas.openxmlformats.org/wordprocessingml/2006/main" xmlns:w14="http://schemas.microsoft.com/office/word/2010/wordml" xmlns:w15="http://schemas.microsoft.com/office/word/2012/wordml" xmlns:w16cex="http://schemas.microsoft.com/office/word/2018/wordml/cex" xmlns:w16cid="http://schemas.microsoft.com/office/word/2016/wordml/cid" xmlns:w16="http://schemas.microsoft.com/office/word/2018/wordml" xmlns:w16se="http://schemas.microsoft.com/office/word/2015/wordml/symex" xmlns:wpg="http://schemas.microsoft.com/office/word/2010/wordprocessingGroup" xmlns:wpi="http://schemas.microsoft.com/office/word/2010/wordprocessingInk" xmlns:wne="http://schemas.microsoft.com/office/word/2006/wordml" xmlns:wps="http://schemas.microsoft.com/office/word/2010/wordprocessingShape" mc:Ignorable="w14 w15 w16se w16cid w16 w16cex wp14">
   <w:endnote w:type="separator" w:id="-1">
     <w:p>
       <w:r>
@@ -11371,7 +11655,7 @@
 </file>
 
 <file path=word/footer1.xml><?xml version="1.0" encoding="utf-8"?>
-<w:ftr xmlns:wpc="http://schemas.microsoft.com/office/word/2010/wordprocessingCanvas" xmlns:cx="http://schemas.microsoft.com/office/drawing/2014/chartex" xmlns:cx1="http://schemas.microsoft.com/office/drawing/2015/9/8/chartex" xmlns:cx2="http://schemas.microsoft.com/office/drawing/2015/10/21/chartex" xmlns:cx3="http://schemas.microsoft.com/office/drawing/2016/5/9/chartex" xmlns:cx4="http://schemas.microsoft.com/office/drawing/2016/5/10/chartex" xmlns:cx5="http://schemas.microsoft.com/office/drawing/2016/5/11/chartex" xmlns:cx6="http://schemas.microsoft.com/office/drawing/2016/5/12/chartex" xmlns:cx7="http://schemas.microsoft.com/office/drawing/2016/5/13/chartex" xmlns:cx8="http://schemas.microsoft.com/office/drawing/2016/5/14/chartex" xmlns:mc="http://schemas.openxmlformats.org/markup-compatibility/2006" xmlns:aink="http://schemas.microsoft.com/office/drawing/2016/ink" xmlns:am3d="http://schemas.microsoft.com/office/drawing/2017/model3d" xmlns:o="urn:schemas-microsoft-com:office:office" xmlns:r="http://schemas.openxmlformats.org/officeDocument/2006/relationships" xmlns:m="http://schemas.openxmlformats.org/officeDocument/2006/math" xmlns:v="urn:schemas-microsoft-com:vml" xmlns:wp14="http://schemas.microsoft.com/office/word/2010/wordprocessingDrawing" xmlns:wp="http://schemas.openxmlformats.org/drawingml/2006/wordprocessingDrawing" xmlns:w10="urn:schemas-microsoft-com:office:word" xmlns:w="http://schemas.openxmlformats.org/wordprocessingml/2006/main" xmlns:w14="http://schemas.microsoft.com/office/word/2010/wordml" xmlns:w15="http://schemas.microsoft.com/office/word/2012/wordml" xmlns:w16cid="http://schemas.microsoft.com/office/word/2016/wordml/cid" xmlns:w16se="http://schemas.microsoft.com/office/word/2015/wordml/symex" xmlns:wpg="http://schemas.microsoft.com/office/word/2010/wordprocessingGroup" xmlns:wpi="http://schemas.microsoft.com/office/word/2010/wordprocessingInk" xmlns:wne="http://schemas.microsoft.com/office/word/2006/wordml" xmlns:wps="http://schemas.microsoft.com/office/word/2010/wordprocessingShape" mc:Ignorable="w14 w15 w16se w16cid wp14">
+<w:ftr xmlns:wpc="http://schemas.microsoft.com/office/word/2010/wordprocessingCanvas" xmlns:cx="http://schemas.microsoft.com/office/drawing/2014/chartex" xmlns:cx1="http://schemas.microsoft.com/office/drawing/2015/9/8/chartex" xmlns:cx2="http://schemas.microsoft.com/office/drawing/2015/10/21/chartex" xmlns:cx3="http://schemas.microsoft.com/office/drawing/2016/5/9/chartex" xmlns:cx4="http://schemas.microsoft.com/office/drawing/2016/5/10/chartex" xmlns:cx5="http://schemas.microsoft.com/office/drawing/2016/5/11/chartex" xmlns:cx6="http://schemas.microsoft.com/office/drawing/2016/5/12/chartex" xmlns:cx7="http://schemas.microsoft.com/office/drawing/2016/5/13/chartex" xmlns:cx8="http://schemas.microsoft.com/office/drawing/2016/5/14/chartex" xmlns:mc="http://schemas.openxmlformats.org/markup-compatibility/2006" xmlns:aink="http://schemas.microsoft.com/office/drawing/2016/ink" xmlns:am3d="http://schemas.microsoft.com/office/drawing/2017/model3d" xmlns:o="urn:schemas-microsoft-com:office:office" xmlns:r="http://schemas.openxmlformats.org/officeDocument/2006/relationships" xmlns:m="http://schemas.openxmlformats.org/officeDocument/2006/math" xmlns:v="urn:schemas-microsoft-com:vml" xmlns:wp14="http://schemas.microsoft.com/office/word/2010/wordprocessingDrawing" xmlns:wp="http://schemas.openxmlformats.org/drawingml/2006/wordprocessingDrawing" xmlns:w10="urn:schemas-microsoft-com:office:word" xmlns:w="http://schemas.openxmlformats.org/wordprocessingml/2006/main" xmlns:w14="http://schemas.microsoft.com/office/word/2010/wordml" xmlns:w15="http://schemas.microsoft.com/office/word/2012/wordml" xmlns:w16cex="http://schemas.microsoft.com/office/word/2018/wordml/cex" xmlns:w16cid="http://schemas.microsoft.com/office/word/2016/wordml/cid" xmlns:w16="http://schemas.microsoft.com/office/word/2018/wordml" xmlns:w16se="http://schemas.microsoft.com/office/word/2015/wordml/symex" xmlns:wpg="http://schemas.microsoft.com/office/word/2010/wordprocessingGroup" xmlns:wpi="http://schemas.microsoft.com/office/word/2010/wordprocessingInk" xmlns:wne="http://schemas.microsoft.com/office/word/2006/wordml" xmlns:wps="http://schemas.microsoft.com/office/word/2010/wordprocessingShape" mc:Ignorable="w14 w15 w16se w16cid w16 w16cex wp14">
   <w:p>
     <w:pPr>
       <w:pStyle w:val="Footer"/>
@@ -11408,7 +11692,7 @@
 </file>
 
 <file path=word/footnotes.xml><?xml version="1.0" encoding="utf-8"?>
-<w:footnotes xmlns:wpc="http://schemas.microsoft.com/office/word/2010/wordprocessingCanvas" xmlns:cx="http://schemas.microsoft.com/office/drawing/2014/chartex" xmlns:cx1="http://schemas.microsoft.com/office/drawing/2015/9/8/chartex" xmlns:cx2="http://schemas.microsoft.com/office/drawing/2015/10/21/chartex" xmlns:cx3="http://schemas.microsoft.com/office/drawing/2016/5/9/chartex" xmlns:cx4="http://schemas.microsoft.com/office/drawing/2016/5/10/chartex" xmlns:cx5="http://schemas.microsoft.com/office/drawing/2016/5/11/chartex" xmlns:cx6="http://schemas.microsoft.com/office/drawing/2016/5/12/chartex" xmlns:cx7="http://schemas.microsoft.com/office/drawing/2016/5/13/chartex" xmlns:cx8="http://schemas.microsoft.com/office/drawing/2016/5/14/chartex" xmlns:mc="http://schemas.openxmlformats.org/markup-compatibility/2006" xmlns:aink="http://schemas.microsoft.com/office/drawing/2016/ink" xmlns:am3d="http://schemas.microsoft.com/office/drawing/2017/model3d" xmlns:o="urn:schemas-microsoft-com:office:office" xmlns:r="http://schemas.openxmlformats.org/officeDocument/2006/relationships" xmlns:m="http://schemas.openxmlformats.org/officeDocument/2006/math" xmlns:v="urn:schemas-microsoft-com:vml" xmlns:wp14="http://schemas.microsoft.com/office/word/2010/wordprocessingDrawing" xmlns:wp="http://schemas.openxmlformats.org/drawingml/2006/wordprocessingDrawing" xmlns:w10="urn:schemas-microsoft-com:office:word" xmlns:w="http://schemas.openxmlformats.org/wordprocessingml/2006/main" xmlns:w14="http://schemas.microsoft.com/office/word/2010/wordml" xmlns:w15="http://schemas.microsoft.com/office/word/2012/wordml" xmlns:w16cid="http://schemas.microsoft.com/office/word/2016/wordml/cid" xmlns:w16se="http://schemas.microsoft.com/office/word/2015/wordml/symex" xmlns:wpg="http://schemas.microsoft.com/office/word/2010/wordprocessingGroup" xmlns:wpi="http://schemas.microsoft.com/office/word/2010/wordprocessingInk" xmlns:wne="http://schemas.microsoft.com/office/word/2006/wordml" xmlns:wps="http://schemas.microsoft.com/office/word/2010/wordprocessingShape" mc:Ignorable="w14 w15 w16se w16cid wp14">
+<w:footnotes xmlns:wpc="http://schemas.microsoft.com/office/word/2010/wordprocessingCanvas" xmlns:cx="http://schemas.microsoft.com/office/drawing/2014/chartex" xmlns:cx1="http://schemas.microsoft.com/office/drawing/2015/9/8/chartex" xmlns:cx2="http://schemas.microsoft.com/office/drawing/2015/10/21/chartex" xmlns:cx3="http://schemas.microsoft.com/office/drawing/2016/5/9/chartex" xmlns:cx4="http://schemas.microsoft.com/office/drawing/2016/5/10/chartex" xmlns:cx5="http://schemas.microsoft.com/office/drawing/2016/5/11/chartex" xmlns:cx6="http://schemas.microsoft.com/office/drawing/2016/5/12/chartex" xmlns:cx7="http://schemas.microsoft.com/office/drawing/2016/5/13/chartex" xmlns:cx8="http://schemas.microsoft.com/office/drawing/2016/5/14/chartex" xmlns:mc="http://schemas.openxmlformats.org/markup-compatibility/2006" xmlns:aink="http://schemas.microsoft.com/office/drawing/2016/ink" xmlns:am3d="http://schemas.microsoft.com/office/drawing/2017/model3d" xmlns:o="urn:schemas-microsoft-com:office:office" xmlns:r="http://schemas.openxmlformats.org/officeDocument/2006/relationships" xmlns:m="http://schemas.openxmlformats.org/officeDocument/2006/math" xmlns:v="urn:schemas-microsoft-com:vml" xmlns:wp14="http://schemas.microsoft.com/office/word/2010/wordprocessingDrawing" xmlns:wp="http://schemas.openxmlformats.org/drawingml/2006/wordprocessingDrawing" xmlns:w10="urn:schemas-microsoft-com:office:word" xmlns:w="http://schemas.openxmlformats.org/wordprocessingml/2006/main" xmlns:w14="http://schemas.microsoft.com/office/word/2010/wordml" xmlns:w15="http://schemas.microsoft.com/office/word/2012/wordml" xmlns:w16cex="http://schemas.microsoft.com/office/word/2018/wordml/cex" xmlns:w16cid="http://schemas.microsoft.com/office/word/2016/wordml/cid" xmlns:w16="http://schemas.microsoft.com/office/word/2018/wordml" xmlns:w16se="http://schemas.microsoft.com/office/word/2015/wordml/symex" xmlns:wpg="http://schemas.microsoft.com/office/word/2010/wordprocessingGroup" xmlns:wpi="http://schemas.microsoft.com/office/word/2010/wordprocessingInk" xmlns:wne="http://schemas.microsoft.com/office/word/2006/wordml" xmlns:wps="http://schemas.microsoft.com/office/word/2010/wordprocessingShape" mc:Ignorable="w14 w15 w16se w16cid w16 w16cex wp14">
   <w:footnote w:type="separator" w:id="-1">
     <w:p>
       <w:r>
@@ -11488,7 +11772,7 @@
 </file>
 
 <file path=word/numbering.xml><?xml version="1.0" encoding="utf-8"?>
-<w:numbering xmlns:wpc="http://schemas.microsoft.com/office/word/2010/wordprocessingCanvas" xmlns:cx="http://schemas.microsoft.com/office/drawing/2014/chartex" xmlns:cx1="http://schemas.microsoft.com/office/drawing/2015/9/8/chartex" xmlns:cx2="http://schemas.microsoft.com/office/drawing/2015/10/21/chartex" xmlns:cx3="http://schemas.microsoft.com/office/drawing/2016/5/9/chartex" xmlns:cx4="http://schemas.microsoft.com/office/drawing/2016/5/10/chartex" xmlns:cx5="http://schemas.microsoft.com/office/drawing/2016/5/11/chartex" xmlns:cx6="http://schemas.microsoft.com/office/drawing/2016/5/12/chartex" xmlns:cx7="http://schemas.microsoft.com/office/drawing/2016/5/13/chartex" xmlns:cx8="http://schemas.microsoft.com/office/drawing/2016/5/14/chartex" xmlns:mc="http://schemas.openxmlformats.org/markup-compatibility/2006" xmlns:aink="http://schemas.microsoft.com/office/drawing/2016/ink" xmlns:am3d="http://schemas.microsoft.com/office/drawing/2017/model3d" xmlns:o="urn:schemas-microsoft-com:office:office" xmlns:r="http://schemas.openxmlformats.org/officeDocument/2006/relationships" xmlns:m="http://schemas.openxmlformats.org/officeDocument/2006/math" xmlns:v="urn:schemas-microsoft-com:vml" xmlns:wp14="http://schemas.microsoft.com/office/word/2010/wordprocessingDrawing" xmlns:wp="http://schemas.openxmlformats.org/drawingml/2006/wordprocessingDrawing" xmlns:w10="urn:schemas-microsoft-com:office:word" xmlns:w="http://schemas.openxmlformats.org/wordprocessingml/2006/main" xmlns:w14="http://schemas.microsoft.com/office/word/2010/wordml" xmlns:w15="http://schemas.microsoft.com/office/word/2012/wordml" xmlns:w16cid="http://schemas.microsoft.com/office/word/2016/wordml/cid" xmlns:w16se="http://schemas.microsoft.com/office/word/2015/wordml/symex" xmlns:wpg="http://schemas.microsoft.com/office/word/2010/wordprocessingGroup" xmlns:wpi="http://schemas.microsoft.com/office/word/2010/wordprocessingInk" xmlns:wne="http://schemas.microsoft.com/office/word/2006/wordml" xmlns:wps="http://schemas.microsoft.com/office/word/2010/wordprocessingShape" mc:Ignorable="w14 w15 w16se w16cid wp14">
+<w:numbering xmlns:wpc="http://schemas.microsoft.com/office/word/2010/wordprocessingCanvas" xmlns:cx="http://schemas.microsoft.com/office/drawing/2014/chartex" xmlns:cx1="http://schemas.microsoft.com/office/drawing/2015/9/8/chartex" xmlns:cx2="http://schemas.microsoft.com/office/drawing/2015/10/21/chartex" xmlns:cx3="http://schemas.microsoft.com/office/drawing/2016/5/9/chartex" xmlns:cx4="http://schemas.microsoft.com/office/drawing/2016/5/10/chartex" xmlns:cx5="http://schemas.microsoft.com/office/drawing/2016/5/11/chartex" xmlns:cx6="http://schemas.microsoft.com/office/drawing/2016/5/12/chartex" xmlns:cx7="http://schemas.microsoft.com/office/drawing/2016/5/13/chartex" xmlns:cx8="http://schemas.microsoft.com/office/drawing/2016/5/14/chartex" xmlns:mc="http://schemas.openxmlformats.org/markup-compatibility/2006" xmlns:aink="http://schemas.microsoft.com/office/drawing/2016/ink" xmlns:am3d="http://schemas.microsoft.com/office/drawing/2017/model3d" xmlns:o="urn:schemas-microsoft-com:office:office" xmlns:r="http://schemas.openxmlformats.org/officeDocument/2006/relationships" xmlns:m="http://schemas.openxmlformats.org/officeDocument/2006/math" xmlns:v="urn:schemas-microsoft-com:vml" xmlns:wp14="http://schemas.microsoft.com/office/word/2010/wordprocessingDrawing" xmlns:wp="http://schemas.openxmlformats.org/drawingml/2006/wordprocessingDrawing" xmlns:w10="urn:schemas-microsoft-com:office:word" xmlns:w="http://schemas.openxmlformats.org/wordprocessingml/2006/main" xmlns:w14="http://schemas.microsoft.com/office/word/2010/wordml" xmlns:w15="http://schemas.microsoft.com/office/word/2012/wordml" xmlns:w16cex="http://schemas.microsoft.com/office/word/2018/wordml/cex" xmlns:w16cid="http://schemas.microsoft.com/office/word/2016/wordml/cid" xmlns:w16="http://schemas.microsoft.com/office/word/2018/wordml" xmlns:w16se="http://schemas.microsoft.com/office/word/2015/wordml/symex" xmlns:wpg="http://schemas.microsoft.com/office/word/2010/wordprocessingGroup" xmlns:wpi="http://schemas.microsoft.com/office/word/2010/wordprocessingInk" xmlns:wne="http://schemas.microsoft.com/office/word/2006/wordml" xmlns:wps="http://schemas.microsoft.com/office/word/2010/wordprocessingShape" mc:Ignorable="w14 w15 w16se w16cid w16 w16cex wp14">
   <w:abstractNum w:abstractNumId="0" w15:restartNumberingAfterBreak="0">
     <w:nsid w:val="FFFFFFFB"/>
     <w:multiLevelType w:val="multilevel"/>
@@ -12624,7 +12908,7 @@
 </file>
 
 <file path=word/styles.xml><?xml version="1.0" encoding="utf-8"?>
-<w:styles xmlns:mc="http://schemas.openxmlformats.org/markup-compatibility/2006" xmlns:r="http://schemas.openxmlformats.org/officeDocument/2006/relationships" xmlns:w="http://schemas.openxmlformats.org/wordprocessingml/2006/main" xmlns:w14="http://schemas.microsoft.com/office/word/2010/wordml" xmlns:w15="http://schemas.microsoft.com/office/word/2012/wordml" xmlns:w16cid="http://schemas.microsoft.com/office/word/2016/wordml/cid" xmlns:w16se="http://schemas.microsoft.com/office/word/2015/wordml/symex" mc:Ignorable="w14 w15 w16se w16cid">
+<w:styles xmlns:mc="http://schemas.openxmlformats.org/markup-compatibility/2006" xmlns:r="http://schemas.openxmlformats.org/officeDocument/2006/relationships" xmlns:w="http://schemas.openxmlformats.org/wordprocessingml/2006/main" xmlns:w14="http://schemas.microsoft.com/office/word/2010/wordml" xmlns:w15="http://schemas.microsoft.com/office/word/2012/wordml" xmlns:w16cex="http://schemas.microsoft.com/office/word/2018/wordml/cex" xmlns:w16cid="http://schemas.microsoft.com/office/word/2016/wordml/cid" xmlns:w16="http://schemas.microsoft.com/office/word/2018/wordml" xmlns:w16se="http://schemas.microsoft.com/office/word/2015/wordml/symex" mc:Ignorable="w14 w15 w16se w16cid w16 w16cex">
   <w:docDefaults>
     <w:rPrDefault>
       <w:rPr>
@@ -13806,7 +14090,7 @@
 </file>
 
 <file path=customXml/itemProps1.xml><?xml version="1.0" encoding="utf-8"?>
-<ds:datastoreItem xmlns:ds="http://schemas.openxmlformats.org/officeDocument/2006/customXml" ds:itemID="{46C53FC5-F369-4156-BB27-50FE8F0A7E8C}">
+<ds:datastoreItem xmlns:ds="http://schemas.openxmlformats.org/officeDocument/2006/customXml" ds:itemID="{8ADC610F-F662-5942-AA4B-BAFC0C0F8C1B}">
   <ds:schemaRefs>
     <ds:schemaRef ds:uri="http://schemas.openxmlformats.org/officeDocument/2006/bibliography"/>
   </ds:schemaRefs>

</xml_diff>